<commit_message>
updated github setup instructions
</commit_message>
<xml_diff>
--- a/syllabus/git_github_class_setup.docx
+++ b/syllabus/git_github_class_setup.docx
@@ -1,6 +1,6 @@
 
 <file path=word/document.xml><?xml version="1.0" encoding="utf-8"?>
-<w:document xmlns:wpc="http://schemas.microsoft.com/office/word/2010/wordprocessingCanvas" xmlns:cx="http://schemas.microsoft.com/office/drawing/2014/chartex" xmlns:cx1="http://schemas.microsoft.com/office/drawing/2015/9/8/chartex" xmlns:cx2="http://schemas.microsoft.com/office/drawing/2015/10/21/chartex" xmlns:cx3="http://schemas.microsoft.com/office/drawing/2016/5/9/chartex" xmlns:cx4="http://schemas.microsoft.com/office/drawing/2016/5/10/chartex" xmlns:cx5="http://schemas.microsoft.com/office/drawing/2016/5/11/chartex" xmlns:cx6="http://schemas.microsoft.com/office/drawing/2016/5/12/chartex" xmlns:cx7="http://schemas.microsoft.com/office/drawing/2016/5/13/chartex" xmlns:cx8="http://schemas.microsoft.com/office/drawing/2016/5/14/chartex" xmlns:mc="http://schemas.openxmlformats.org/markup-compatibility/2006" xmlns:aink="http://schemas.microsoft.com/office/drawing/2016/ink" xmlns:am3d="http://schemas.microsoft.com/office/drawing/2017/model3d" xmlns:o="urn:schemas-microsoft-com:office:office" xmlns:oel="http://schemas.microsoft.com/office/2019/extlst" xmlns:r="http://schemas.openxmlformats.org/officeDocument/2006/relationships" xmlns:m="http://schemas.openxmlformats.org/officeDocument/2006/math" xmlns:v="urn:schemas-microsoft-com:vml" xmlns:wp14="http://schemas.microsoft.com/office/word/2010/wordprocessingDrawing" xmlns:wp="http://schemas.openxmlformats.org/drawingml/2006/wordprocessingDrawing" xmlns:w10="urn:schemas-microsoft-com:office:word" xmlns:w="http://schemas.openxmlformats.org/wordprocessingml/2006/main" xmlns:w14="http://schemas.microsoft.com/office/word/2010/wordml" xmlns:w15="http://schemas.microsoft.com/office/word/2012/wordml" xmlns:w16cex="http://schemas.microsoft.com/office/word/2018/wordml/cex" xmlns:w16cid="http://schemas.microsoft.com/office/word/2016/wordml/cid" xmlns:w16="http://schemas.microsoft.com/office/word/2018/wordml" xmlns:w16sdtdh="http://schemas.microsoft.com/office/word/2020/wordml/sdtdatahash" xmlns:w16se="http://schemas.microsoft.com/office/word/2015/wordml/symex" xmlns:wpg="http://schemas.microsoft.com/office/word/2010/wordprocessingGroup" xmlns:wpi="http://schemas.microsoft.com/office/word/2010/wordprocessingInk" xmlns:wne="http://schemas.microsoft.com/office/word/2006/wordml" xmlns:wps="http://schemas.microsoft.com/office/word/2010/wordprocessingShape" mc:Ignorable="w14 w15 w16se w16cid w16 w16cex w16sdtdh wp14">
+<w:document xmlns:wpc="http://schemas.microsoft.com/office/word/2010/wordprocessingCanvas" xmlns:cx="http://schemas.microsoft.com/office/drawing/2014/chartex" xmlns:cx1="http://schemas.microsoft.com/office/drawing/2015/9/8/chartex" xmlns:cx2="http://schemas.microsoft.com/office/drawing/2015/10/21/chartex" xmlns:cx3="http://schemas.microsoft.com/office/drawing/2016/5/9/chartex" xmlns:cx4="http://schemas.microsoft.com/office/drawing/2016/5/10/chartex" xmlns:cx5="http://schemas.microsoft.com/office/drawing/2016/5/11/chartex" xmlns:cx6="http://schemas.microsoft.com/office/drawing/2016/5/12/chartex" xmlns:cx7="http://schemas.microsoft.com/office/drawing/2016/5/13/chartex" xmlns:cx8="http://schemas.microsoft.com/office/drawing/2016/5/14/chartex" xmlns:mc="http://schemas.openxmlformats.org/markup-compatibility/2006" xmlns:aink="http://schemas.microsoft.com/office/drawing/2016/ink" xmlns:am3d="http://schemas.microsoft.com/office/drawing/2017/model3d" xmlns:o="urn:schemas-microsoft-com:office:office" xmlns:oel="http://schemas.microsoft.com/office/2019/extlst" xmlns:r="http://schemas.openxmlformats.org/officeDocument/2006/relationships" xmlns:m="http://schemas.openxmlformats.org/officeDocument/2006/math" xmlns:v="urn:schemas-microsoft-com:vml" xmlns:wp14="http://schemas.microsoft.com/office/word/2010/wordprocessingDrawing" xmlns:wp="http://schemas.openxmlformats.org/drawingml/2006/wordprocessingDrawing" xmlns:w10="urn:schemas-microsoft-com:office:word" xmlns:w="http://schemas.openxmlformats.org/wordprocessingml/2006/main" xmlns:w14="http://schemas.microsoft.com/office/word/2010/wordml" xmlns:w15="http://schemas.microsoft.com/office/word/2012/wordml" xmlns:w16cex="http://schemas.microsoft.com/office/word/2018/wordml/cex" xmlns:w16cid="http://schemas.microsoft.com/office/word/2016/wordml/cid" xmlns:w16="http://schemas.microsoft.com/office/word/2018/wordml" xmlns:w16du="http://schemas.microsoft.com/office/word/2023/wordml/word16du" xmlns:w16sdtdh="http://schemas.microsoft.com/office/word/2020/wordml/sdtdatahash" xmlns:w16sdtfl="http://schemas.microsoft.com/office/word/2024/wordml/sdtformatlock" xmlns:w16se="http://schemas.microsoft.com/office/word/2015/wordml/symex" xmlns:wpg="http://schemas.microsoft.com/office/word/2010/wordprocessingGroup" xmlns:wpi="http://schemas.microsoft.com/office/word/2010/wordprocessingInk" xmlns:wne="http://schemas.microsoft.com/office/word/2006/wordml" xmlns:wps="http://schemas.microsoft.com/office/word/2010/wordprocessingShape" mc:Ignorable="w14 w15 w16se w16cid w16 w16cex w16sdtdh w16sdtfl w16du wp14">
   <w:body>
     <w:p>
       <w:pPr>
@@ -30,157 +30,33 @@
     </w:p>
     <w:p>
       <w:r>
-        <w:t xml:space="preserve">You are assumed to be taking or have taken 342W in which case you (1) have git installed (2) have a github account (3) generated SSH keys and uploaded the public key to your github account settings (4) have a repository for 342W. You will have little to do here but clone the 343 class materials and create your own 343 repository. </w:t>
-      </w:r>
-    </w:p>
-    <w:p>
-      <w:r>
-        <w:t xml:space="preserve">You can close the 343 repository by logging into github, then visiting </w:t>
-      </w:r>
-      <w:hyperlink r:id="rId4" w:history="1">
-        <w:r>
-          <w:rPr>
-            <w:rStyle w:val="Hyperlink"/>
-          </w:rPr>
-          <w:t>https://github.com/kapelner/QC_MATH_343_Spring_2024</w:t>
-        </w:r>
-      </w:hyperlink>
-      <w:r>
-        <w:t>. When there, click the green code button and choose “SSH” then use the copy button on the right:</w:t>
-      </w:r>
-    </w:p>
-    <w:p>
-      <w:r>
-        <w:drawing>
-          <wp:inline distT="0" distB="0" distL="0" distR="0" wp14:anchorId="3FBD5D0C" wp14:editId="40A12279">
-            <wp:extent cx="5943600" cy="3603625"/>
-            <wp:effectExtent l="0" t="0" r="0" b="0"/>
-            <wp:docPr id="1841530944" name="Picture 1"/>
-            <wp:cNvGraphicFramePr>
-              <a:graphicFrameLocks xmlns:a="http://schemas.openxmlformats.org/drawingml/2006/main" noChangeAspect="1"/>
-            </wp:cNvGraphicFramePr>
-            <a:graphic xmlns:a="http://schemas.openxmlformats.org/drawingml/2006/main">
-              <a:graphicData uri="http://schemas.openxmlformats.org/drawingml/2006/picture">
-                <pic:pic xmlns:pic="http://schemas.openxmlformats.org/drawingml/2006/picture">
-                  <pic:nvPicPr>
-                    <pic:cNvPr id="1841530944" name=""/>
-                    <pic:cNvPicPr/>
-                  </pic:nvPicPr>
-                  <pic:blipFill>
-                    <a:blip r:embed="rId5"/>
-                    <a:stretch>
-                      <a:fillRect/>
-                    </a:stretch>
-                  </pic:blipFill>
-                  <pic:spPr>
-                    <a:xfrm>
-                      <a:off x="0" y="0"/>
-                      <a:ext cx="5943600" cy="3603625"/>
-                    </a:xfrm>
-                    <a:prstGeom prst="rect">
-                      <a:avLst/>
-                    </a:prstGeom>
-                  </pic:spPr>
-                </pic:pic>
-              </a:graphicData>
-            </a:graphic>
-          </wp:inline>
-        </w:drawing>
-      </w:r>
-    </w:p>
-    <w:p/>
-    <w:p>
-      <w:r>
-        <w:t>Now go to your terminal which is in the folder of your class materials and run</w:t>
-      </w:r>
-    </w:p>
-    <w:p>
-      <w:pPr>
-        <w:rPr>
-          <w:color w:val="FFFFFF" w:themeColor="background1"/>
-          <w:highlight w:val="black"/>
-        </w:rPr>
-      </w:pPr>
-      <w:r>
-        <w:rPr>
-          <w:color w:val="FFFFFF" w:themeColor="background1"/>
-          <w:highlight w:val="black"/>
-        </w:rPr>
-        <w:t xml:space="preserve">git clone </w:t>
-      </w:r>
-      <w:r>
-        <w:rPr>
-          <w:color w:val="FFFFFF" w:themeColor="background1"/>
-          <w:highlight w:val="black"/>
-        </w:rPr>
-        <w:t>[paste]</w:t>
-      </w:r>
-    </w:p>
-    <w:p>
-      <w:r>
-        <w:t xml:space="preserve">where </w:t>
-      </w:r>
-      <w:r>
-        <w:t xml:space="preserve">if </w:t>
-      </w:r>
-      <w:r>
-        <w:t>paste</w:t>
-      </w:r>
-      <w:r>
-        <w:t>s successfully</w:t>
-      </w:r>
-      <w:r>
-        <w:t xml:space="preserve"> should </w:t>
-      </w:r>
-      <w:r>
-        <w:t xml:space="preserve">yield </w:t>
-      </w:r>
-      <w:r>
-        <w:t>the following</w:t>
-      </w:r>
-      <w:r>
-        <w:t xml:space="preserve"> command</w:t>
-      </w:r>
-    </w:p>
-    <w:p>
-      <w:pPr>
-        <w:rPr>
-          <w:color w:val="FFFFFF" w:themeColor="background1"/>
-        </w:rPr>
-      </w:pPr>
-      <w:r>
-        <w:rPr>
-          <w:color w:val="FFFFFF" w:themeColor="background1"/>
-          <w:highlight w:val="black"/>
-        </w:rPr>
-        <w:t>git@github.com:kapelner/QC_MATH_34</w:t>
-      </w:r>
-      <w:r>
-        <w:rPr>
-          <w:color w:val="FFFFFF" w:themeColor="background1"/>
-          <w:highlight w:val="black"/>
-        </w:rPr>
-        <w:t>3</w:t>
-      </w:r>
-      <w:r>
-        <w:rPr>
-          <w:color w:val="FFFFFF" w:themeColor="background1"/>
-          <w:highlight w:val="black"/>
-        </w:rPr>
-        <w:t>_Spring_2024.git</w:t>
-      </w:r>
-    </w:p>
-    <w:p>
-      <w:r>
-        <w:t xml:space="preserve">Press enter to run. If it complains “are you sure…” just type “yes”. </w:t>
-      </w:r>
-    </w:p>
-    <w:p>
-      <w:r>
-        <w:t xml:space="preserve">Now we can create your own class repository. </w:t>
-      </w:r>
-      <w:r>
-        <w:t>Go to github.com and click the green new button:</w:t>
+        <w:t xml:space="preserve">You are assumed to be taking or have taken 342W in which case you (1) have git installed (2) have a github account (3) generated SSH keys and uploaded the public key to your github account settings (4) have a repository for 342W. </w:t>
+      </w:r>
+      <w:r>
+        <w:t>If you haven’t done this yet, please visit the MATH 342 homepage and follow the directions there.</w:t>
+      </w:r>
+    </w:p>
+    <w:p>
+      <w:r>
+        <w:t xml:space="preserve">You will have little to do here but clone the 343 class materials and create your own 343 repository. </w:t>
+      </w:r>
+      <w:r>
+        <w:t xml:space="preserve"> </w:t>
+      </w:r>
+      <w:r>
+        <w:t>Go to github.com</w:t>
+      </w:r>
+      <w:r>
+        <w:t>, login to your account</w:t>
+      </w:r>
+      <w:r>
+        <w:t xml:space="preserve"> and </w:t>
+      </w:r>
+      <w:r>
+        <w:t xml:space="preserve">then </w:t>
+      </w:r>
+      <w:r>
+        <w:t>click the green new button:</w:t>
       </w:r>
     </w:p>
     <w:p>
@@ -188,7 +64,6 @@
         <w:rPr>
           <w:noProof/>
         </w:rPr>
-        <w:lastRenderedPageBreak/>
         <w:drawing>
           <wp:inline distT="0" distB="0" distL="0" distR="0" wp14:anchorId="16339348" wp14:editId="53A5DC8A">
             <wp:extent cx="2125777" cy="1769533"/>
@@ -205,7 +80,7 @@
                     <pic:cNvPicPr/>
                   </pic:nvPicPr>
                   <pic:blipFill>
-                    <a:blip r:embed="rId6"/>
+                    <a:blip r:embed="rId4"/>
                     <a:stretch>
                       <a:fillRect/>
                     </a:stretch>
@@ -228,17 +103,14 @@
     </w:p>
     <w:p>
       <w:r>
-        <w:t>Under “repository name” type “QC_MATH_34</w:t>
-      </w:r>
-      <w:r>
-        <w:t>3</w:t>
-      </w:r>
-      <w:r>
-        <w:t>”. Then click the “private” button (we will do this for now to prevent cheating). Then check the box “Add a README”. That checkbox is required as otherwise you won’t be able to clone. Your screen should look like:</w:t>
-      </w:r>
-    </w:p>
-    <w:p>
-      <w:r>
+        <w:t>Under “repository name” type “QC_MATH_343”. Then click the “private” button (we will do this for now to prevent cheating). Then check the box “Add a README”. That checkbox is required as otherwise you won’t be able to clone. Your screen should look like:</w:t>
+      </w:r>
+    </w:p>
+    <w:p>
+      <w:r>
+        <w:rPr>
+          <w:noProof/>
+        </w:rPr>
         <w:drawing>
           <wp:inline distT="0" distB="0" distL="0" distR="0" wp14:anchorId="4F2B5267" wp14:editId="4750CC5F">
             <wp:extent cx="5943600" cy="4267835"/>
@@ -255,7 +127,7 @@
                     <pic:cNvPicPr/>
                   </pic:nvPicPr>
                   <pic:blipFill>
-                    <a:blip r:embed="rId7"/>
+                    <a:blip r:embed="rId5"/>
                     <a:stretch>
                       <a:fillRect/>
                     </a:stretch>
@@ -284,12 +156,15 @@
         <w:t>On the bottom, click the green “Create Repository” button. You should now be taken to the repository homepage. As before, we want to clone it. So click the green “Code” button and then the SSH option and click the copy button until you see the green check mark:</w:t>
       </w:r>
     </w:p>
-    <w:p/>
-    <w:p/>
-    <w:p/>
-    <w:p>
-      <w:r>
-        <w:t>Now let’s clone it. Go back to your main directory where you want to store your files for me that’s done by typing the following in the terminal:</w:t>
+    <w:p>
+      <w:r>
+        <w:t>Now let’s clone it. Go back to your main directory where you want to store your files</w:t>
+      </w:r>
+      <w:r>
+        <w:t xml:space="preserve">. </w:t>
+      </w:r>
+      <w:r>
+        <w:t>Now we clone, type the following</w:t>
       </w:r>
     </w:p>
     <w:p>
@@ -303,12 +178,44 @@
           <w:color w:val="FFFFFF" w:themeColor="background1"/>
           <w:highlight w:val="black"/>
         </w:rPr>
-        <w:t>cd ~/workspace</w:t>
-      </w:r>
-    </w:p>
-    <w:p>
-      <w:r>
-        <w:t>Now we clone, type the following</w:t>
+        <w:t>git clone [paste]</w:t>
+      </w:r>
+    </w:p>
+    <w:p>
+      <w:r>
+        <w:t xml:space="preserve">For [paste] you’ll press ctrl + v </w:t>
+      </w:r>
+      <w:r>
+        <w:t xml:space="preserve">(or cmd + v or shift + ins) </w:t>
+      </w:r>
+      <w:r>
+        <w:t>to paste</w:t>
+      </w:r>
+      <w:r>
+        <w:t xml:space="preserve"> your ssh link that you just copied from your repo page. My link is “</w:t>
+      </w:r>
+      <w:r>
+        <w:t>git@github.com:kapelner/QC_MATH_34</w:t>
+      </w:r>
+      <w:r>
+        <w:t>3</w:t>
+      </w:r>
+      <w:r>
+        <w:t>.git</w:t>
+      </w:r>
+      <w:r>
+        <w:t>” but yours will be different as your username will replace my username, “</w:t>
+      </w:r>
+      <w:r>
+        <w:t>k</w:t>
+      </w:r>
+      <w:r>
+        <w:t>apelner”.</w:t>
+      </w:r>
+    </w:p>
+    <w:p>
+      <w:r>
+        <w:t>Now you will have that folder on your computer. Verify it with file explorer. Now we navigate into the folder</w:t>
       </w:r>
     </w:p>
     <w:p>
@@ -322,227 +229,81 @@
           <w:color w:val="FFFFFF" w:themeColor="background1"/>
           <w:highlight w:val="black"/>
         </w:rPr>
-        <w:t>git clone [paste]</w:t>
-      </w:r>
-    </w:p>
-    <w:p>
-      <w:r>
-        <w:t>For [paste] you’ll press ctrl + v to paste</w:t>
-      </w:r>
-      <w:r>
-        <w:t xml:space="preserve"> your ssh link that you just copied from your repo page. My link is “</w:t>
-      </w:r>
-      <w:r>
-        <w:t>git@github.com:kapelner/QC_MATH_34</w:t>
-      </w:r>
-      <w:r>
-        <w:t>3</w:t>
-      </w:r>
-      <w:r>
-        <w:t>.git</w:t>
-      </w:r>
-      <w:r>
-        <w:t>” but yours will be different as your username will replace my username, “</w:t>
-      </w:r>
-      <w:r>
-        <w:t>Kapelner”.</w:t>
-      </w:r>
-    </w:p>
-    <w:p>
-      <w:r>
-        <w:t>Now you will have that folder on your computer. Verify it with file explorer. Now we navigate into the folder</w:t>
-      </w:r>
-    </w:p>
-    <w:p>
-      <w:pPr>
-        <w:rPr>
-          <w:color w:val="FFFFFF" w:themeColor="background1"/>
-        </w:rPr>
-      </w:pPr>
+        <w:t>cd QC_MATH_34</w:t>
+      </w:r>
       <w:r>
         <w:rPr>
           <w:color w:val="FFFFFF" w:themeColor="background1"/>
           <w:highlight w:val="black"/>
         </w:rPr>
-        <w:t>cd QC_MATH_34</w:t>
-      </w:r>
-      <w:r>
+        <w:t>3</w:t>
+      </w:r>
+    </w:p>
+    <w:p>
+      <w:r>
+        <w:t>You can now create directories for your assignments:</w:t>
+      </w:r>
+    </w:p>
+    <w:p>
+      <w:pPr>
         <w:rPr>
           <w:color w:val="FFFFFF" w:themeColor="background1"/>
           <w:highlight w:val="black"/>
         </w:rPr>
-        <w:t>3</w:t>
-      </w:r>
-    </w:p>
-    <w:p>
-      <w:r>
-        <w:t>You can now create directories for your assignments:</w:t>
-      </w:r>
-    </w:p>
-    <w:p>
-      <w:pPr>
+      </w:pPr>
+      <w:r>
         <w:rPr>
           <w:color w:val="FFFFFF" w:themeColor="background1"/>
           <w:highlight w:val="black"/>
         </w:rPr>
+        <w:t>mkdir homeworks</w:t>
+      </w:r>
+    </w:p>
+    <w:p>
+      <w:pPr>
+        <w:rPr>
+          <w:color w:val="FFFFFF" w:themeColor="background1"/>
+        </w:rPr>
       </w:pPr>
       <w:r>
         <w:rPr>
           <w:color w:val="FFFFFF" w:themeColor="background1"/>
           <w:highlight w:val="black"/>
         </w:rPr>
-        <w:t>mkdir homeworks</w:t>
-      </w:r>
-    </w:p>
-    <w:p>
-      <w:pPr>
-        <w:rPr>
-          <w:color w:val="FFFFFF" w:themeColor="background1"/>
-        </w:rPr>
-      </w:pPr>
+        <w:t>mkdir labs</w:t>
+      </w:r>
+    </w:p>
+    <w:p>
+      <w:r>
+        <w:t xml:space="preserve">Now </w:t>
+      </w:r>
+      <w:r>
+        <w:t xml:space="preserve">you can download the lab assignment from the course homepage and move it into </w:t>
+      </w:r>
       <w:r>
         <w:rPr>
           <w:color w:val="FFFFFF" w:themeColor="background1"/>
           <w:highlight w:val="black"/>
         </w:rPr>
-        <w:t>mkdir labs</w:t>
-      </w:r>
-    </w:p>
-    <w:p>
-      <w:r>
-        <w:t>Now we’ll copy the lab assignment from my class repository into your repository</w:t>
-      </w:r>
-    </w:p>
-    <w:p>
-      <w:pPr>
-        <w:rPr>
-          <w:color w:val="FFFFFF" w:themeColor="background1"/>
-        </w:rPr>
-      </w:pPr>
+        <w:t>QC_MATH_34</w:t>
+      </w:r>
       <w:r>
         <w:rPr>
           <w:color w:val="FFFFFF" w:themeColor="background1"/>
           <w:highlight w:val="black"/>
         </w:rPr>
-        <w:t>cp ../QC_MATH_34</w:t>
+        <w:t>3/labs</w:t>
       </w:r>
       <w:r>
         <w:rPr>
           <w:color w:val="FFFFFF" w:themeColor="background1"/>
-          <w:highlight w:val="black"/>
-        </w:rPr>
-        <w:t>3</w:t>
-      </w:r>
-      <w:r>
-        <w:rPr>
-          <w:color w:val="FFFFFF" w:themeColor="background1"/>
-          <w:highlight w:val="black"/>
-        </w:rPr>
-        <w:t>_Spring_2024/labs/lab01.Rmd labs/</w:t>
-      </w:r>
-    </w:p>
-    <w:p>
-      <w:r>
-        <w:t>We will now add this file to your repository by running</w:t>
-      </w:r>
-    </w:p>
-    <w:p>
-      <w:pPr>
-        <w:rPr>
-          <w:color w:val="FFFFFF" w:themeColor="background1"/>
-        </w:rPr>
-      </w:pPr>
-      <w:r>
-        <w:rPr>
-          <w:color w:val="FFFFFF" w:themeColor="background1"/>
-          <w:highlight w:val="black"/>
-        </w:rPr>
-        <w:t>git add .</w:t>
-      </w:r>
-    </w:p>
-    <w:p>
-      <w:r>
-        <w:t>You can make sure lab01.Rmd is added by running</w:t>
-      </w:r>
-    </w:p>
-    <w:p>
-      <w:pPr>
-        <w:rPr>
-          <w:color w:val="FFFFFF" w:themeColor="background1"/>
-        </w:rPr>
-      </w:pPr>
-      <w:r>
-        <w:rPr>
-          <w:color w:val="FFFFFF" w:themeColor="background1"/>
-          <w:highlight w:val="black"/>
-        </w:rPr>
-        <w:t>git status</w:t>
-      </w:r>
-    </w:p>
-    <w:p>
-      <w:r>
-        <w:t>You should see it listed in green. The “status” commands tells you if anything has changed.</w:t>
-      </w:r>
-    </w:p>
-    <w:p>
-      <w:r>
-        <w:t>Now we will commit this file. Always write comments that make sense.</w:t>
-      </w:r>
-    </w:p>
-    <w:p>
-      <w:pPr>
-        <w:rPr>
-          <w:color w:val="FFFFFF" w:themeColor="background1"/>
-        </w:rPr>
-      </w:pPr>
-      <w:r>
-        <w:rPr>
-          <w:color w:val="FFFFFF" w:themeColor="background1"/>
-          <w:highlight w:val="black"/>
-        </w:rPr>
-        <w:t>git commit -am “added lab01 assignment”</w:t>
-      </w:r>
-    </w:p>
-    <w:p>
-      <w:r>
-        <w:t xml:space="preserve">For some reason the quotes don’t copy well from Microsoft Word. Another thing Microsoft gets wrong. So type the command yourself manually if it didn’t work. </w:t>
-      </w:r>
-    </w:p>
-    <w:p>
-      <w:r>
-        <w:t>Now we’re ready to push these commits to github via</w:t>
-      </w:r>
-    </w:p>
-    <w:p>
-      <w:pPr>
-        <w:rPr>
-          <w:color w:val="FFFFFF" w:themeColor="background1"/>
-        </w:rPr>
-      </w:pPr>
-      <w:r>
-        <w:rPr>
-          <w:color w:val="FFFFFF" w:themeColor="background1"/>
-          <w:highlight w:val="black"/>
-        </w:rPr>
-        <w:t>git push</w:t>
-      </w:r>
-    </w:p>
-    <w:p>
-      <w:r>
-        <w:t>Now if you refresh your github page you’ll see the new directory</w:t>
-      </w:r>
-      <w:r>
-        <w:t>:</w:t>
-      </w:r>
-    </w:p>
-    <w:p/>
-    <w:p>
-      <w:r>
-        <w:lastRenderedPageBreak/>
-        <w:t>In the future, you’ll repeat this git add, git commit, git push sequence for each new assignment. For the theory homeworks, you’ll add the PDF of your scanned homework to the homeworks directory and name it “hw0x.pdf”. Follow instructions so we can grade your homeworks and labs without searching for them!</w:t>
-      </w:r>
-    </w:p>
-    <w:p/>
+        </w:rPr>
+        <w:t xml:space="preserve"> </w:t>
+      </w:r>
+      <w:r>
+        <w:t>and then you can git add ., git commit and git push. For homeworks, add to the homeworks subdirectory and do the same.</w:t>
+      </w:r>
+    </w:p>
     <w:p>
       <w:r>
         <w:t>The last step is</w:t>
@@ -590,7 +351,13 @@
     </w:p>
     <w:p>
       <w:r>
-        <w:t>Congrats you’re now al set up!</w:t>
+        <w:t>Congrats you’re now al</w:t>
+      </w:r>
+      <w:r>
+        <w:t>l</w:t>
+      </w:r>
+      <w:r>
+        <w:t xml:space="preserve"> set up!</w:t>
       </w:r>
     </w:p>
     <w:p/>
@@ -606,7 +373,7 @@
 </file>
 
 <file path=word/styles.xml><?xml version="1.0" encoding="utf-8"?>
-<w:styles xmlns:mc="http://schemas.openxmlformats.org/markup-compatibility/2006" xmlns:r="http://schemas.openxmlformats.org/officeDocument/2006/relationships" xmlns:w="http://schemas.openxmlformats.org/wordprocessingml/2006/main" xmlns:w14="http://schemas.microsoft.com/office/word/2010/wordml" xmlns:w15="http://schemas.microsoft.com/office/word/2012/wordml" xmlns:w16cex="http://schemas.microsoft.com/office/word/2018/wordml/cex" xmlns:w16cid="http://schemas.microsoft.com/office/word/2016/wordml/cid" xmlns:w16="http://schemas.microsoft.com/office/word/2018/wordml" xmlns:w16sdtdh="http://schemas.microsoft.com/office/word/2020/wordml/sdtdatahash" xmlns:w16se="http://schemas.microsoft.com/office/word/2015/wordml/symex" mc:Ignorable="w14 w15 w16se w16cid w16 w16cex w16sdtdh">
+<w:styles xmlns:mc="http://schemas.openxmlformats.org/markup-compatibility/2006" xmlns:r="http://schemas.openxmlformats.org/officeDocument/2006/relationships" xmlns:w="http://schemas.openxmlformats.org/wordprocessingml/2006/main" xmlns:w14="http://schemas.microsoft.com/office/word/2010/wordml" xmlns:w15="http://schemas.microsoft.com/office/word/2012/wordml" xmlns:w16cex="http://schemas.microsoft.com/office/word/2018/wordml/cex" xmlns:w16cid="http://schemas.microsoft.com/office/word/2016/wordml/cid" xmlns:w16="http://schemas.microsoft.com/office/word/2018/wordml" xmlns:w16du="http://schemas.microsoft.com/office/word/2023/wordml/word16du" xmlns:w16sdtdh="http://schemas.microsoft.com/office/word/2020/wordml/sdtdatahash" xmlns:w16sdtfl="http://schemas.microsoft.com/office/word/2024/wordml/sdtformatlock" xmlns:w16se="http://schemas.microsoft.com/office/word/2015/wordml/symex" mc:Ignorable="w14 w15 w16se w16cid w16 w16cex w16sdtdh w16sdtfl w16du">
   <w:docDefaults>
     <w:rPrDefault>
       <w:rPr>

</xml_diff>